<commit_message>
Fix yet another issue with endnotes and list language
</commit_message>
<xml_diff>
--- a/test-files/DOCX 2.docx
+++ b/test-files/DOCX 2.docx
@@ -958,23 +958,23 @@
     </w:p>
     <w:p>
       <w:r>
+        <w:rPr>
+          <w:noProof w:val="true"/>
+        </w:rPr>
         <w:t>Lorem ipsum</w:t>
       </w:r>
       <w:r>
+        <w:rPr>
+          <w:noProof w:val="true"/>
+        </w:rPr>
         <w:br/>
         <w:t xml:space="preserve">dolor sit amet, consectetuer adipiscing elit, sed diam nonummy nibh euismod tincidunt ut laoreet dolore magna aliquam erat volutpat. </w:t>
       </w:r>
       <w:r>
         <w:rPr>
-          <w:lang w:val="it-IT"/>
-        </w:rPr>
-        <w:t xml:space="preserve">Ut wisi enim ad minim veniam, quis nostrud exerci tation ullamcorper suscipit lobortis nisl ut aliquip ex ea commodo consequat. Duis autem vel eum iriure dolor in hendrerit in vulputate velit esse molestie consequat, vel illum dolore eu feugiat nulla facilisis at vero eros et accumsan et iusto odio dignissim qui blandit praesent luptatum zzril delenit augue duis dolore te feugait nulla facilisi. </w:t>
-      </w:r>
-      <w:r>
-        <w:t xml:space="preserve">Nam liber tempor cum soluta nobis eleifend </w:t>
-      </w:r>
-      <w:r>
-        <w:t>option congue nihil imperdiet doming                     id quod mazim placerat facer possim assum.</w:t>
+          <w:noProof w:val="true"/>
+        </w:rPr>
+        <w:t xml:space="preserve">Ut wisi enim ad minim veniam, quis nostrud exerci tation ullamcorper suscipit lobortis nisl ut aliquip ex ea commodo consequat. Duis autem vel eum iriure dolor in hendrerit in vulputate velit esse molestie consequat, vel illum dolore eu feugiat nulla facilisis at vero eros et accumsan et iusto odio dignissim qui blandit praesent luptatum zzril delenit augue duis dolore te feugait nulla facilisi. Nam liber tempor cum soluta nobis eleifend option congue nihil imperdiet doming id quod mazim placerat facer possim assum.</w:t>
       </w:r>
     </w:p>
     <w:p>

</xml_diff>

<commit_message>
Support more elements in table cells in DOCX to RTF
</commit_message>
<xml_diff>
--- a/test-files/DOCX 2.docx
+++ b/test-files/DOCX 2.docx
@@ -39,9 +39,6 @@
         <w:t>,</w:t>
       </w:r>
       <w:r>
-        <w:t xml:space="preserve"/>
-      </w:r>
-      <w:r>
         <w:rPr>
           <w:u w:val="single"/>
         </w:rPr>
@@ -82,9 +79,6 @@
       </w:r>
       <w:r>
         <w:t>,</w:t>
-      </w:r>
-      <w:r>
-        <w:t xml:space="preserve"/>
       </w:r>
       <w:r>
         <w:rPr>
@@ -143,34 +137,22 @@
       <w:r>
         <w:rPr>
           <w:rFonts w:eastAsia="Times New Roman"/>
-        </w:rPr>
-        <w:t xml:space="preserve"/>
+          <w:spacing w:val="20"/>
+        </w:rPr>
+        <w:t>characters s</w:t>
       </w:r>
       <w:r>
         <w:rPr>
           <w:rFonts w:eastAsia="Times New Roman"/>
           <w:spacing w:val="20"/>
         </w:rPr>
-        <w:t>characters s</w:t>
+        <w:t>pacing</w:t>
       </w:r>
       <w:r>
         <w:rPr>
           <w:rFonts w:eastAsia="Times New Roman"/>
-          <w:spacing w:val="20"/>
-        </w:rPr>
-        <w:t>pacing</w:t>
-      </w:r>
-      <w:r>
-        <w:rPr>
-          <w:rFonts w:eastAsia="Times New Roman"/>
         </w:rPr>
         <w:t>,</w:t>
-      </w:r>
-      <w:r>
-        <w:rPr>
-          <w:rFonts w:eastAsia="Times New Roman"/>
-        </w:rPr>
-        <w:t xml:space="preserve"/>
       </w:r>
       <w:r>
         <w:rPr>
@@ -191,12 +173,6 @@
           <w:rFonts w:ascii="Comic Sans MS" w:hAnsi="Comic Sans MS"/>
         </w:rPr>
         <w:t>,</w:t>
-      </w:r>
-      <w:r>
-        <w:rPr>
-          <w:rFonts w:ascii="Comic Sans MS" w:hAnsi="Comic Sans MS"/>
-        </w:rPr>
-        <w:t xml:space="preserve"/>
       </w:r>
       <w:r>
         <w:rPr>
@@ -524,6 +500,18 @@
       <w:r>
         <w:t>Emoji</w:t>
       </w:r>
+      <w:r>
+        <w:t xml:space="preserve">, </w:t>
+      </w:r>
+      <w:hyperlink w:anchor="BookmarkInTable" w:history="1">
+        <w:r>
+          <w:rPr>
+            <w:rStyle w:val="Collegamentoipertestuale"/>
+            <w:rFonts w:cs="Calibri"/>
+          </w:rPr>
+          <w:t>hyperlink to bookmark</w:t>
+        </w:r>
+      </w:hyperlink>
     </w:p>
     <w:p>
       <w:pPr>
@@ -847,7 +835,13 @@
           <w:tcPr>
             <w:tcW w:w="4632" w:type="dxa"/>
           </w:tcPr>
-          <w:p/>
+          <w:p>
+            <w:bookmarkStart w:id="1" w:name="BookmarkInTable"/>
+            <w:r>
+              <w:t>Bookmark in table</w:t>
+            </w:r>
+            <w:bookmarkEnd w:id="1"/>
+          </w:p>
         </w:tc>
         <w:tc>
           <w:tcPr>
@@ -959,22 +953,35 @@
     <w:p>
       <w:r>
         <w:rPr>
-          <w:noProof w:val="true"/>
+          <w:noProof/>
         </w:rPr>
         <w:t>Lorem ipsum</w:t>
       </w:r>
       <w:r>
         <w:rPr>
-          <w:noProof w:val="true"/>
+          <w:noProof/>
         </w:rPr>
         <w:br/>
         <w:t xml:space="preserve">dolor sit amet, consectetuer adipiscing elit, sed diam nonummy nibh euismod tincidunt ut laoreet dolore magna aliquam erat volutpat. </w:t>
       </w:r>
       <w:r>
         <w:rPr>
-          <w:noProof w:val="true"/>
-        </w:rPr>
-        <w:t xml:space="preserve">Ut wisi enim ad minim veniam, quis nostrud exerci tation ullamcorper suscipit lobortis nisl ut aliquip ex ea commodo consequat. Duis autem vel eum iriure dolor in hendrerit in vulputate velit esse molestie consequat, vel illum dolore eu feugiat nulla facilisis at vero eros et accumsan et iusto odio dignissim qui blandit praesent luptatum zzril delenit augue duis dolore te feugait nulla facilisi. Nam liber tempor cum soluta nobis eleifend option congue nihil imperdiet doming id quod mazim placerat facer possim assum.</w:t>
+          <w:noProof/>
+          <w:lang w:val="it-IT"/>
+        </w:rPr>
+        <w:t xml:space="preserve">Ut wisi enim ad minim veniam, quis nostrud exerci tation ullamcorper suscipit lobortis nisl ut aliquip ex ea commodo consequat. Duis autem vel eum iriure dolor in hendrerit in vulputate velit esse molestie consequat, vel illum dolore eu feugiat nulla facilisis at vero eros et accumsan et iusto odio dignissim qui blandit praesent luptatum zzril delenit augue duis dolore te feugait nulla facilisi. </w:t>
+      </w:r>
+      <w:r>
+        <w:rPr>
+          <w:noProof/>
+        </w:rPr>
+        <w:t xml:space="preserve">Nam liber tempor cum soluta nobis eleifend </w:t>
+      </w:r>
+      <w:r>
+        <w:rPr>
+          <w:noProof/>
+        </w:rPr>
+        <w:t>option congue nihil imperdiet doming id quod mazim placerat facer possim assum.</w:t>
       </w:r>
     </w:p>
     <w:p>
@@ -1349,7 +1356,7 @@
     <mc:AlternateContent>
       <mc:Choice Requires="v">
         <w:pict>
-          <v:shapetype w14:anchorId="60C57722" id="_x0000_t75" coordsize="21600,21600" o:spt="75" o:preferrelative="t" path="m@4@5l@4@11@9@11@9@5xe" filled="f" stroked="f">
+          <v:shapetype w14:anchorId="7F162282" id="_x0000_t75" coordsize="21600,21600" o:spt="75" o:preferrelative="t" path="m@4@5l@4@11@9@11@9@5xe" filled="f" stroked="f">
             <v:stroke joinstyle="miter"/>
             <v:formulas>
               <v:f eqn="if lineDrawn pixelLineWidth 0"/>
@@ -1375,10 +1382,10 @@
       </mc:Choice>
       <mc:Fallback>
         <w:drawing>
-          <wp:inline distT="0" distB="0" distL="0" distR="0" wp14:anchorId="295EAFDB" wp14:editId="308D2C91">
+          <wp:inline distT="0" distB="0" distL="0" distR="0" wp14:anchorId="064526D5" wp14:editId="25EF7C97">
             <wp:extent cx="142875" cy="142875"/>
             <wp:effectExtent l="0" t="0" r="9525" b="9525"/>
-            <wp:docPr id="1418331354" name="Immagine 1" descr="C:\Users\manfr\AppData\Local\Temp\msoE57.tmp"/>
+            <wp:docPr id="1360310940" name="Immagine 1" descr="C:\Users\manfr\AppData\Local\Temp\msoE57.tmp"/>
             <wp:cNvGraphicFramePr>
               <a:graphicFrameLocks xmlns:a="http://schemas.openxmlformats.org/drawingml/2006/main" noChangeAspect="1"/>
             </wp:cNvGraphicFramePr>

</xml_diff>